<commit_message>
added an extra question
</commit_message>
<xml_diff>
--- a/Meeting Notes/Week 5/Meeting Wk5 Agenda.docx
+++ b/Meeting Notes/Week 5/Meeting Wk5 Agenda.docx
@@ -1,6 +1,6 @@
 
 <file path=word/document.xml><?xml version="1.0" encoding="utf-8"?>
-<w:document xmlns:wpc="http://schemas.microsoft.com/office/word/2010/wordprocessingCanvas" xmlns:cx="http://schemas.microsoft.com/office/drawing/2014/chartex" xmlns:cx1="http://schemas.microsoft.com/office/drawing/2015/9/8/chartex" xmlns:cx2="http://schemas.microsoft.com/office/drawing/2015/10/21/chartex" xmlns:cx3="http://schemas.microsoft.com/office/drawing/2016/5/9/chartex" xmlns:cx4="http://schemas.microsoft.com/office/drawing/2016/5/10/chartex" xmlns:cx5="http://schemas.microsoft.com/office/drawing/2016/5/11/chartex" xmlns:cx6="http://schemas.microsoft.com/office/drawing/2016/5/12/chartex" xmlns:cx7="http://schemas.microsoft.com/office/drawing/2016/5/13/chartex" xmlns:cx8="http://schemas.microsoft.com/office/drawing/2016/5/14/chartex" xmlns:mc="http://schemas.openxmlformats.org/markup-compatibility/2006" xmlns:aink="http://schemas.microsoft.com/office/drawing/2016/ink" xmlns:am3d="http://schemas.microsoft.com/office/drawing/2017/model3d" xmlns:o="urn:schemas-microsoft-com:office:office" xmlns:r="http://schemas.openxmlformats.org/officeDocument/2006/relationships" xmlns:m="http://schemas.openxmlformats.org/officeDocument/2006/math" xmlns:v="urn:schemas-microsoft-com:vml" xmlns:wp14="http://schemas.microsoft.com/office/word/2010/wordprocessingDrawing" xmlns:wp="http://schemas.openxmlformats.org/drawingml/2006/wordprocessingDrawing" xmlns:w10="urn:schemas-microsoft-com:office:word" xmlns:w="http://schemas.openxmlformats.org/wordprocessingml/2006/main" xmlns:w14="http://schemas.microsoft.com/office/word/2010/wordml" xmlns:w15="http://schemas.microsoft.com/office/word/2012/wordml" xmlns:w16cid="http://schemas.microsoft.com/office/word/2016/wordml/cid" xmlns:w16se="http://schemas.microsoft.com/office/word/2015/wordml/symex" xmlns:wpg="http://schemas.microsoft.com/office/word/2010/wordprocessingGroup" xmlns:wpi="http://schemas.microsoft.com/office/word/2010/wordprocessingInk" xmlns:wne="http://schemas.microsoft.com/office/word/2006/wordml" xmlns:wps="http://schemas.microsoft.com/office/word/2010/wordprocessingShape" mc:Ignorable="w14 w15 w16se w16cid wp14">
+<w:document xmlns:wpc="http://schemas.microsoft.com/office/word/2010/wordprocessingCanvas" xmlns:mc="http://schemas.openxmlformats.org/markup-compatibility/2006" xmlns:o="urn:schemas-microsoft-com:office:office" xmlns:r="http://schemas.openxmlformats.org/officeDocument/2006/relationships" xmlns:m="http://schemas.openxmlformats.org/officeDocument/2006/math" xmlns:v="urn:schemas-microsoft-com:vml" xmlns:wp14="http://schemas.microsoft.com/office/word/2010/wordprocessingDrawing" xmlns:wp="http://schemas.openxmlformats.org/drawingml/2006/wordprocessingDrawing" xmlns:w10="urn:schemas-microsoft-com:office:word" xmlns:w="http://schemas.openxmlformats.org/wordprocessingml/2006/main" xmlns:w14="http://schemas.microsoft.com/office/word/2010/wordml" xmlns:w15="http://schemas.microsoft.com/office/word/2012/wordml" xmlns:wpg="http://schemas.microsoft.com/office/word/2010/wordprocessingGroup" xmlns:wpi="http://schemas.microsoft.com/office/word/2010/wordprocessingInk" xmlns:wne="http://schemas.microsoft.com/office/word/2006/wordml" xmlns:wps="http://schemas.microsoft.com/office/word/2010/wordprocessingShape" mc:Ignorable="w14 w15 wp14">
   <w:body>
     <w:p>
       <w:pPr>
@@ -124,21 +124,24 @@
       <w:pPr>
         <w:pStyle w:val="ListParagraph"/>
         <w:numPr>
-          <w:ilvl w:val="0"/>
+          <w:ilvl w:val="1"/>
           <w:numId w:val="2"/>
         </w:numPr>
       </w:pPr>
       <w:r>
-        <w:rPr>
-          <w:b/>
-        </w:rPr>
-        <w:t xml:space="preserve">Get group’s opinion </w:t>
-      </w:r>
-      <w:r>
-        <w:rPr>
-          <w:b/>
-        </w:rPr>
-        <w:t>on how to structure backend, framework &amp; database</w:t>
+        <w:t>Depending on the answer for the above question</w:t>
+      </w:r>
+    </w:p>
+    <w:p>
+      <w:pPr>
+        <w:pStyle w:val="ListParagraph"/>
+        <w:numPr>
+          <w:ilvl w:val="2"/>
+          <w:numId w:val="2"/>
+        </w:numPr>
+      </w:pPr>
+      <w:r>
+        <w:t>Should we code sequentially (front to back, back to front)</w:t>
       </w:r>
     </w:p>
     <w:p>
@@ -149,11 +152,28 @@
           <w:numId w:val="2"/>
         </w:numPr>
       </w:pPr>
-      <w:r>
-        <w:t xml:space="preserve">Converting </w:t>
-      </w:r>
-      <w:r>
-        <w:t>application to a model-view controller implementation</w:t>
+      <w:bookmarkStart w:id="0" w:name="_GoBack"/>
+      <w:bookmarkEnd w:id="0"/>
+    </w:p>
+    <w:p>
+      <w:pPr>
+        <w:pStyle w:val="ListParagraph"/>
+        <w:numPr>
+          <w:ilvl w:val="0"/>
+          <w:numId w:val="2"/>
+        </w:numPr>
+      </w:pPr>
+      <w:r>
+        <w:rPr>
+          <w:b/>
+        </w:rPr>
+        <w:t xml:space="preserve">Get group’s opinion </w:t>
+      </w:r>
+      <w:r>
+        <w:rPr>
+          <w:b/>
+        </w:rPr>
+        <w:t>on how to structure backend, framework &amp; database</w:t>
       </w:r>
     </w:p>
     <w:p>
@@ -165,13 +185,26 @@
         </w:numPr>
       </w:pPr>
       <w:r>
+        <w:t xml:space="preserve">Converting </w:t>
+      </w:r>
+      <w:r>
+        <w:t>application to a model-view controller implementation</w:t>
+      </w:r>
+    </w:p>
+    <w:p>
+      <w:pPr>
+        <w:pStyle w:val="ListParagraph"/>
+        <w:numPr>
+          <w:ilvl w:val="1"/>
+          <w:numId w:val="2"/>
+        </w:numPr>
+      </w:pPr>
+      <w:r>
         <w:t>Free hosting solutions</w:t>
       </w:r>
       <w:r>
         <w:t xml:space="preserve"> for aspects of web application</w:t>
       </w:r>
-      <w:bookmarkStart w:id="0" w:name="_GoBack"/>
-      <w:bookmarkEnd w:id="0"/>
     </w:p>
     <w:p>
       <w:pPr>
@@ -181,34 +214,11 @@
           <w:numId w:val="2"/>
         </w:numPr>
       </w:pPr>
+      <w:proofErr w:type="spellStart"/>
       <w:r>
         <w:t>Heroku</w:t>
       </w:r>
-    </w:p>
-    <w:p>
-      <w:pPr>
-        <w:rPr>
-          <w:i/>
-        </w:rPr>
-      </w:pPr>
-      <w:r>
-        <w:rPr>
-          <w:i/>
-        </w:rPr>
-        <w:t xml:space="preserve">Michael’s Note: Feel free to add any other agenda you think are needed – We can assess the Agenda </w:t>
-      </w:r>
-      <w:r>
-        <w:rPr>
-          <w:i/>
-        </w:rPr>
-        <w:t>before</w:t>
-      </w:r>
-      <w:r>
-        <w:rPr>
-          <w:i/>
-        </w:rPr>
-        <w:t xml:space="preserve"> the Meeting. Also, prepare issues/points for discussion at the meeting.</w:t>
-      </w:r>
+      <w:proofErr w:type="spellEnd"/>
     </w:p>
     <w:sectPr>
       <w:headerReference w:type="default" r:id="rId7"/>
@@ -222,7 +232,7 @@
 </file>
 
 <file path=word/endnotes.xml><?xml version="1.0" encoding="utf-8"?>
-<w:endnotes xmlns:wpc="http://schemas.microsoft.com/office/word/2010/wordprocessingCanvas" xmlns:cx="http://schemas.microsoft.com/office/drawing/2014/chartex" xmlns:cx1="http://schemas.microsoft.com/office/drawing/2015/9/8/chartex" xmlns:cx2="http://schemas.microsoft.com/office/drawing/2015/10/21/chartex" xmlns:cx3="http://schemas.microsoft.com/office/drawing/2016/5/9/chartex" xmlns:cx4="http://schemas.microsoft.com/office/drawing/2016/5/10/chartex" xmlns:cx5="http://schemas.microsoft.com/office/drawing/2016/5/11/chartex" xmlns:cx6="http://schemas.microsoft.com/office/drawing/2016/5/12/chartex" xmlns:cx7="http://schemas.microsoft.com/office/drawing/2016/5/13/chartex" xmlns:cx8="http://schemas.microsoft.com/office/drawing/2016/5/14/chartex" xmlns:mc="http://schemas.openxmlformats.org/markup-compatibility/2006" xmlns:aink="http://schemas.microsoft.com/office/drawing/2016/ink" xmlns:am3d="http://schemas.microsoft.com/office/drawing/2017/model3d" xmlns:o="urn:schemas-microsoft-com:office:office" xmlns:r="http://schemas.openxmlformats.org/officeDocument/2006/relationships" xmlns:m="http://schemas.openxmlformats.org/officeDocument/2006/math" xmlns:v="urn:schemas-microsoft-com:vml" xmlns:wp14="http://schemas.microsoft.com/office/word/2010/wordprocessingDrawing" xmlns:wp="http://schemas.openxmlformats.org/drawingml/2006/wordprocessingDrawing" xmlns:w10="urn:schemas-microsoft-com:office:word" xmlns:w="http://schemas.openxmlformats.org/wordprocessingml/2006/main" xmlns:w14="http://schemas.microsoft.com/office/word/2010/wordml" xmlns:w15="http://schemas.microsoft.com/office/word/2012/wordml" xmlns:w16cid="http://schemas.microsoft.com/office/word/2016/wordml/cid" xmlns:w16se="http://schemas.microsoft.com/office/word/2015/wordml/symex" xmlns:wpg="http://schemas.microsoft.com/office/word/2010/wordprocessingGroup" xmlns:wpi="http://schemas.microsoft.com/office/word/2010/wordprocessingInk" xmlns:wne="http://schemas.microsoft.com/office/word/2006/wordml" xmlns:wps="http://schemas.microsoft.com/office/word/2010/wordprocessingShape" mc:Ignorable="w14 w15 w16se w16cid wp14">
+<w:endnotes xmlns:wpc="http://schemas.microsoft.com/office/word/2010/wordprocessingCanvas" xmlns:mc="http://schemas.openxmlformats.org/markup-compatibility/2006" xmlns:o="urn:schemas-microsoft-com:office:office" xmlns:r="http://schemas.openxmlformats.org/officeDocument/2006/relationships" xmlns:m="http://schemas.openxmlformats.org/officeDocument/2006/math" xmlns:v="urn:schemas-microsoft-com:vml" xmlns:wp14="http://schemas.microsoft.com/office/word/2010/wordprocessingDrawing" xmlns:wp="http://schemas.openxmlformats.org/drawingml/2006/wordprocessingDrawing" xmlns:w10="urn:schemas-microsoft-com:office:word" xmlns:w="http://schemas.openxmlformats.org/wordprocessingml/2006/main" xmlns:w14="http://schemas.microsoft.com/office/word/2010/wordml" xmlns:w15="http://schemas.microsoft.com/office/word/2012/wordml" xmlns:wpg="http://schemas.microsoft.com/office/word/2010/wordprocessingGroup" xmlns:wpi="http://schemas.microsoft.com/office/word/2010/wordprocessingInk" xmlns:wne="http://schemas.microsoft.com/office/word/2006/wordml" xmlns:wps="http://schemas.microsoft.com/office/word/2010/wordprocessingShape" mc:Ignorable="w14 w15 wp14">
   <w:endnote w:type="separator" w:id="-1">
     <w:p>
       <w:pPr>
@@ -247,7 +257,7 @@
 </file>
 
 <file path=word/footnotes.xml><?xml version="1.0" encoding="utf-8"?>
-<w:footnotes xmlns:wpc="http://schemas.microsoft.com/office/word/2010/wordprocessingCanvas" xmlns:cx="http://schemas.microsoft.com/office/drawing/2014/chartex" xmlns:cx1="http://schemas.microsoft.com/office/drawing/2015/9/8/chartex" xmlns:cx2="http://schemas.microsoft.com/office/drawing/2015/10/21/chartex" xmlns:cx3="http://schemas.microsoft.com/office/drawing/2016/5/9/chartex" xmlns:cx4="http://schemas.microsoft.com/office/drawing/2016/5/10/chartex" xmlns:cx5="http://schemas.microsoft.com/office/drawing/2016/5/11/chartex" xmlns:cx6="http://schemas.microsoft.com/office/drawing/2016/5/12/chartex" xmlns:cx7="http://schemas.microsoft.com/office/drawing/2016/5/13/chartex" xmlns:cx8="http://schemas.microsoft.com/office/drawing/2016/5/14/chartex" xmlns:mc="http://schemas.openxmlformats.org/markup-compatibility/2006" xmlns:aink="http://schemas.microsoft.com/office/drawing/2016/ink" xmlns:am3d="http://schemas.microsoft.com/office/drawing/2017/model3d" xmlns:o="urn:schemas-microsoft-com:office:office" xmlns:r="http://schemas.openxmlformats.org/officeDocument/2006/relationships" xmlns:m="http://schemas.openxmlformats.org/officeDocument/2006/math" xmlns:v="urn:schemas-microsoft-com:vml" xmlns:wp14="http://schemas.microsoft.com/office/word/2010/wordprocessingDrawing" xmlns:wp="http://schemas.openxmlformats.org/drawingml/2006/wordprocessingDrawing" xmlns:w10="urn:schemas-microsoft-com:office:word" xmlns:w="http://schemas.openxmlformats.org/wordprocessingml/2006/main" xmlns:w14="http://schemas.microsoft.com/office/word/2010/wordml" xmlns:w15="http://schemas.microsoft.com/office/word/2012/wordml" xmlns:w16cid="http://schemas.microsoft.com/office/word/2016/wordml/cid" xmlns:w16se="http://schemas.microsoft.com/office/word/2015/wordml/symex" xmlns:wpg="http://schemas.microsoft.com/office/word/2010/wordprocessingGroup" xmlns:wpi="http://schemas.microsoft.com/office/word/2010/wordprocessingInk" xmlns:wne="http://schemas.microsoft.com/office/word/2006/wordml" xmlns:wps="http://schemas.microsoft.com/office/word/2010/wordprocessingShape" mc:Ignorable="w14 w15 w16se w16cid wp14">
+<w:footnotes xmlns:wpc="http://schemas.microsoft.com/office/word/2010/wordprocessingCanvas" xmlns:mc="http://schemas.openxmlformats.org/markup-compatibility/2006" xmlns:o="urn:schemas-microsoft-com:office:office" xmlns:r="http://schemas.openxmlformats.org/officeDocument/2006/relationships" xmlns:m="http://schemas.openxmlformats.org/officeDocument/2006/math" xmlns:v="urn:schemas-microsoft-com:vml" xmlns:wp14="http://schemas.microsoft.com/office/word/2010/wordprocessingDrawing" xmlns:wp="http://schemas.openxmlformats.org/drawingml/2006/wordprocessingDrawing" xmlns:w10="urn:schemas-microsoft-com:office:word" xmlns:w="http://schemas.openxmlformats.org/wordprocessingml/2006/main" xmlns:w14="http://schemas.microsoft.com/office/word/2010/wordml" xmlns:w15="http://schemas.microsoft.com/office/word/2012/wordml" xmlns:wpg="http://schemas.microsoft.com/office/word/2010/wordprocessingGroup" xmlns:wpi="http://schemas.microsoft.com/office/word/2010/wordprocessingInk" xmlns:wne="http://schemas.microsoft.com/office/word/2006/wordml" xmlns:wps="http://schemas.microsoft.com/office/word/2010/wordprocessingShape" mc:Ignorable="w14 w15 wp14">
   <w:footnote w:type="separator" w:id="-1">
     <w:p>
       <w:pPr>
@@ -272,7 +282,7 @@
 </file>
 
 <file path=word/header1.xml><?xml version="1.0" encoding="utf-8"?>
-<w:hdr xmlns:wpc="http://schemas.microsoft.com/office/word/2010/wordprocessingCanvas" xmlns:cx="http://schemas.microsoft.com/office/drawing/2014/chartex" xmlns:cx1="http://schemas.microsoft.com/office/drawing/2015/9/8/chartex" xmlns:cx2="http://schemas.microsoft.com/office/drawing/2015/10/21/chartex" xmlns:cx3="http://schemas.microsoft.com/office/drawing/2016/5/9/chartex" xmlns:cx4="http://schemas.microsoft.com/office/drawing/2016/5/10/chartex" xmlns:cx5="http://schemas.microsoft.com/office/drawing/2016/5/11/chartex" xmlns:cx6="http://schemas.microsoft.com/office/drawing/2016/5/12/chartex" xmlns:cx7="http://schemas.microsoft.com/office/drawing/2016/5/13/chartex" xmlns:cx8="http://schemas.microsoft.com/office/drawing/2016/5/14/chartex" xmlns:mc="http://schemas.openxmlformats.org/markup-compatibility/2006" xmlns:aink="http://schemas.microsoft.com/office/drawing/2016/ink" xmlns:am3d="http://schemas.microsoft.com/office/drawing/2017/model3d" xmlns:o="urn:schemas-microsoft-com:office:office" xmlns:r="http://schemas.openxmlformats.org/officeDocument/2006/relationships" xmlns:m="http://schemas.openxmlformats.org/officeDocument/2006/math" xmlns:v="urn:schemas-microsoft-com:vml" xmlns:wp14="http://schemas.microsoft.com/office/word/2010/wordprocessingDrawing" xmlns:wp="http://schemas.openxmlformats.org/drawingml/2006/wordprocessingDrawing" xmlns:w10="urn:schemas-microsoft-com:office:word" xmlns:w="http://schemas.openxmlformats.org/wordprocessingml/2006/main" xmlns:w14="http://schemas.microsoft.com/office/word/2010/wordml" xmlns:w15="http://schemas.microsoft.com/office/word/2012/wordml" xmlns:w16cid="http://schemas.microsoft.com/office/word/2016/wordml/cid" xmlns:w16se="http://schemas.microsoft.com/office/word/2015/wordml/symex" xmlns:wpg="http://schemas.microsoft.com/office/word/2010/wordprocessingGroup" xmlns:wpi="http://schemas.microsoft.com/office/word/2010/wordprocessingInk" xmlns:wne="http://schemas.microsoft.com/office/word/2006/wordml" xmlns:wps="http://schemas.microsoft.com/office/word/2010/wordprocessingShape" mc:Ignorable="w14 w15 w16se w16cid wp14">
+<w:hdr xmlns:wpc="http://schemas.microsoft.com/office/word/2010/wordprocessingCanvas" xmlns:mc="http://schemas.openxmlformats.org/markup-compatibility/2006" xmlns:o="urn:schemas-microsoft-com:office:office" xmlns:r="http://schemas.openxmlformats.org/officeDocument/2006/relationships" xmlns:m="http://schemas.openxmlformats.org/officeDocument/2006/math" xmlns:v="urn:schemas-microsoft-com:vml" xmlns:wp14="http://schemas.microsoft.com/office/word/2010/wordprocessingDrawing" xmlns:wp="http://schemas.openxmlformats.org/drawingml/2006/wordprocessingDrawing" xmlns:w10="urn:schemas-microsoft-com:office:word" xmlns:w="http://schemas.openxmlformats.org/wordprocessingml/2006/main" xmlns:w14="http://schemas.microsoft.com/office/word/2010/wordml" xmlns:w15="http://schemas.microsoft.com/office/word/2012/wordml" xmlns:wpg="http://schemas.microsoft.com/office/word/2010/wordprocessingGroup" xmlns:wpi="http://schemas.microsoft.com/office/word/2010/wordprocessingInk" xmlns:wne="http://schemas.microsoft.com/office/word/2006/wordml" xmlns:wps="http://schemas.microsoft.com/office/word/2010/wordprocessingShape" mc:Ignorable="w14 w15 wp14">
   <w:sdt>
     <w:sdtPr>
       <w:rPr>
@@ -394,7 +404,7 @@
 </file>
 
 <file path=word/numbering.xml><?xml version="1.0" encoding="utf-8"?>
-<w:numbering xmlns:wpc="http://schemas.microsoft.com/office/word/2010/wordprocessingCanvas" xmlns:cx="http://schemas.microsoft.com/office/drawing/2014/chartex" xmlns:cx1="http://schemas.microsoft.com/office/drawing/2015/9/8/chartex" xmlns:cx2="http://schemas.microsoft.com/office/drawing/2015/10/21/chartex" xmlns:cx3="http://schemas.microsoft.com/office/drawing/2016/5/9/chartex" xmlns:cx4="http://schemas.microsoft.com/office/drawing/2016/5/10/chartex" xmlns:cx5="http://schemas.microsoft.com/office/drawing/2016/5/11/chartex" xmlns:cx6="http://schemas.microsoft.com/office/drawing/2016/5/12/chartex" xmlns:cx7="http://schemas.microsoft.com/office/drawing/2016/5/13/chartex" xmlns:cx8="http://schemas.microsoft.com/office/drawing/2016/5/14/chartex" xmlns:mc="http://schemas.openxmlformats.org/markup-compatibility/2006" xmlns:aink="http://schemas.microsoft.com/office/drawing/2016/ink" xmlns:am3d="http://schemas.microsoft.com/office/drawing/2017/model3d" xmlns:o="urn:schemas-microsoft-com:office:office" xmlns:r="http://schemas.openxmlformats.org/officeDocument/2006/relationships" xmlns:m="http://schemas.openxmlformats.org/officeDocument/2006/math" xmlns:v="urn:schemas-microsoft-com:vml" xmlns:wp14="http://schemas.microsoft.com/office/word/2010/wordprocessingDrawing" xmlns:wp="http://schemas.openxmlformats.org/drawingml/2006/wordprocessingDrawing" xmlns:w10="urn:schemas-microsoft-com:office:word" xmlns:w="http://schemas.openxmlformats.org/wordprocessingml/2006/main" xmlns:w14="http://schemas.microsoft.com/office/word/2010/wordml" xmlns:w15="http://schemas.microsoft.com/office/word/2012/wordml" xmlns:w16cid="http://schemas.microsoft.com/office/word/2016/wordml/cid" xmlns:w16se="http://schemas.microsoft.com/office/word/2015/wordml/symex" xmlns:wpg="http://schemas.microsoft.com/office/word/2010/wordprocessingGroup" xmlns:wpi="http://schemas.microsoft.com/office/word/2010/wordprocessingInk" xmlns:wne="http://schemas.microsoft.com/office/word/2006/wordml" xmlns:wps="http://schemas.microsoft.com/office/word/2010/wordprocessingShape" mc:Ignorable="w14 w15 w16se w16cid wp14">
+<w:numbering xmlns:wpc="http://schemas.microsoft.com/office/word/2010/wordprocessingCanvas" xmlns:mc="http://schemas.openxmlformats.org/markup-compatibility/2006" xmlns:o="urn:schemas-microsoft-com:office:office" xmlns:r="http://schemas.openxmlformats.org/officeDocument/2006/relationships" xmlns:m="http://schemas.openxmlformats.org/officeDocument/2006/math" xmlns:v="urn:schemas-microsoft-com:vml" xmlns:wp14="http://schemas.microsoft.com/office/word/2010/wordprocessingDrawing" xmlns:wp="http://schemas.openxmlformats.org/drawingml/2006/wordprocessingDrawing" xmlns:w10="urn:schemas-microsoft-com:office:word" xmlns:w="http://schemas.openxmlformats.org/wordprocessingml/2006/main" xmlns:w14="http://schemas.microsoft.com/office/word/2010/wordml" xmlns:w15="http://schemas.microsoft.com/office/word/2012/wordml" xmlns:wpg="http://schemas.microsoft.com/office/word/2010/wordprocessingGroup" xmlns:wpi="http://schemas.microsoft.com/office/word/2010/wordprocessingInk" xmlns:wne="http://schemas.microsoft.com/office/word/2006/wordml" xmlns:wps="http://schemas.microsoft.com/office/word/2010/wordprocessingShape" mc:Ignorable="w14 w15 wp14">
   <w:abstractNum w:abstractNumId="0" w15:restartNumberingAfterBreak="0">
     <w:nsid w:val="272E3DAB"/>
     <w:multiLevelType w:val="hybridMultilevel"/>
@@ -583,7 +593,7 @@
 </file>
 
 <file path=word/styles.xml><?xml version="1.0" encoding="utf-8"?>
-<w:styles xmlns:mc="http://schemas.openxmlformats.org/markup-compatibility/2006" xmlns:r="http://schemas.openxmlformats.org/officeDocument/2006/relationships" xmlns:w="http://schemas.openxmlformats.org/wordprocessingml/2006/main" xmlns:w14="http://schemas.microsoft.com/office/word/2010/wordml" xmlns:w15="http://schemas.microsoft.com/office/word/2012/wordml" xmlns:w16cid="http://schemas.microsoft.com/office/word/2016/wordml/cid" xmlns:w16se="http://schemas.microsoft.com/office/word/2015/wordml/symex" mc:Ignorable="w14 w15 w16se w16cid">
+<w:styles xmlns:mc="http://schemas.openxmlformats.org/markup-compatibility/2006" xmlns:r="http://schemas.openxmlformats.org/officeDocument/2006/relationships" xmlns:w="http://schemas.openxmlformats.org/wordprocessingml/2006/main" xmlns:w14="http://schemas.microsoft.com/office/word/2010/wordml" xmlns:w15="http://schemas.microsoft.com/office/word/2012/wordml" mc:Ignorable="w14 w15">
   <w:docDefaults>
     <w:rPrDefault>
       <w:rPr>
@@ -599,7 +609,7 @@
       </w:pPr>
     </w:pPrDefault>
   </w:docDefaults>
-  <w:latentStyles w:defLockedState="0" w:defUIPriority="99" w:defSemiHidden="0" w:defUnhideWhenUsed="0" w:defQFormat="0" w:count="375">
+  <w:latentStyles w:defLockedState="0" w:defUIPriority="99" w:defSemiHidden="0" w:defUnhideWhenUsed="0" w:defQFormat="0" w:count="371">
     <w:lsdException w:name="Normal" w:uiPriority="0" w:qFormat="1"/>
     <w:lsdException w:name="heading 1" w:uiPriority="9" w:qFormat="1"/>
     <w:lsdException w:name="heading 2" w:semiHidden="1" w:uiPriority="9" w:unhideWhenUsed="1" w:qFormat="1"/>
@@ -971,10 +981,6 @@
     <w:lsdException w:name="List Table 5 Dark Accent 6" w:uiPriority="50"/>
     <w:lsdException w:name="List Table 6 Colorful Accent 6" w:uiPriority="51"/>
     <w:lsdException w:name="List Table 7 Colorful Accent 6" w:uiPriority="52"/>
-    <w:lsdException w:name="Mention" w:semiHidden="1" w:unhideWhenUsed="1"/>
-    <w:lsdException w:name="Smart Hyperlink" w:semiHidden="1" w:unhideWhenUsed="1"/>
-    <w:lsdException w:name="Hashtag" w:semiHidden="1" w:unhideWhenUsed="1"/>
-    <w:lsdException w:name="Unresolved Mention" w:semiHidden="1" w:unhideWhenUsed="1"/>
   </w:latentStyles>
   <w:style w:type="paragraph" w:default="1" w:styleId="Normal">
     <w:name w:val="Normal"/>
@@ -1066,7 +1072,7 @@
 </file>
 
 <file path=word/glossary/document.xml><?xml version="1.0" encoding="utf-8"?>
-<w:glossaryDocument xmlns:wpc="http://schemas.microsoft.com/office/word/2010/wordprocessingCanvas" xmlns:cx="http://schemas.microsoft.com/office/drawing/2014/chartex" xmlns:cx1="http://schemas.microsoft.com/office/drawing/2015/9/8/chartex" xmlns:cx2="http://schemas.microsoft.com/office/drawing/2015/10/21/chartex" xmlns:cx3="http://schemas.microsoft.com/office/drawing/2016/5/9/chartex" xmlns:cx4="http://schemas.microsoft.com/office/drawing/2016/5/10/chartex" xmlns:cx5="http://schemas.microsoft.com/office/drawing/2016/5/11/chartex" xmlns:cx6="http://schemas.microsoft.com/office/drawing/2016/5/12/chartex" xmlns:cx7="http://schemas.microsoft.com/office/drawing/2016/5/13/chartex" xmlns:cx8="http://schemas.microsoft.com/office/drawing/2016/5/14/chartex" xmlns:mc="http://schemas.openxmlformats.org/markup-compatibility/2006" xmlns:aink="http://schemas.microsoft.com/office/drawing/2016/ink" xmlns:am3d="http://schemas.microsoft.com/office/drawing/2017/model3d" xmlns:o="urn:schemas-microsoft-com:office:office" xmlns:r="http://schemas.openxmlformats.org/officeDocument/2006/relationships" xmlns:m="http://schemas.openxmlformats.org/officeDocument/2006/math" xmlns:v="urn:schemas-microsoft-com:vml" xmlns:wp14="http://schemas.microsoft.com/office/word/2010/wordprocessingDrawing" xmlns:wp="http://schemas.openxmlformats.org/drawingml/2006/wordprocessingDrawing" xmlns:w10="urn:schemas-microsoft-com:office:word" xmlns:w="http://schemas.openxmlformats.org/wordprocessingml/2006/main" xmlns:w14="http://schemas.microsoft.com/office/word/2010/wordml" xmlns:w15="http://schemas.microsoft.com/office/word/2012/wordml" xmlns:w16cid="http://schemas.microsoft.com/office/word/2016/wordml/cid" xmlns:w16se="http://schemas.microsoft.com/office/word/2015/wordml/symex" xmlns:wpg="http://schemas.microsoft.com/office/word/2010/wordprocessingGroup" xmlns:wpi="http://schemas.microsoft.com/office/word/2010/wordprocessingInk" xmlns:wne="http://schemas.microsoft.com/office/word/2006/wordml" xmlns:wps="http://schemas.microsoft.com/office/word/2010/wordprocessingShape" mc:Ignorable="w14 w15 w16se w16cid wp14">
+<w:glossaryDocument xmlns:wpc="http://schemas.microsoft.com/office/word/2010/wordprocessingCanvas" xmlns:mc="http://schemas.openxmlformats.org/markup-compatibility/2006" xmlns:o="urn:schemas-microsoft-com:office:office" xmlns:r="http://schemas.openxmlformats.org/officeDocument/2006/relationships" xmlns:m="http://schemas.openxmlformats.org/officeDocument/2006/math" xmlns:v="urn:schemas-microsoft-com:vml" xmlns:wp14="http://schemas.microsoft.com/office/word/2010/wordprocessingDrawing" xmlns:wp="http://schemas.openxmlformats.org/drawingml/2006/wordprocessingDrawing" xmlns:w10="urn:schemas-microsoft-com:office:word" xmlns:w="http://schemas.openxmlformats.org/wordprocessingml/2006/main" xmlns:w14="http://schemas.microsoft.com/office/word/2010/wordml" xmlns:w15="http://schemas.microsoft.com/office/word/2012/wordml" xmlns:wpg="http://schemas.microsoft.com/office/word/2010/wordprocessingGroup" xmlns:wpi="http://schemas.microsoft.com/office/word/2010/wordprocessingInk" xmlns:wne="http://schemas.microsoft.com/office/word/2006/wordml" xmlns:wps="http://schemas.microsoft.com/office/word/2010/wordprocessingShape" mc:Ignorable="w14 w15 wp14">
   <w:docParts>
     <w:docPart>
       <w:docPartPr>
@@ -1090,7 +1096,7 @@
           </w:pPr>
           <w:r>
             <w:rPr>
-              <w:color w:val="4472C4" w:themeColor="accent1"/>
+              <w:color w:val="5B9BD5" w:themeColor="accent1"/>
               <w:sz w:val="20"/>
               <w:szCs w:val="20"/>
             </w:rPr>
@@ -1122,7 +1128,7 @@
           <w:r>
             <w:rPr>
               <w:caps/>
-              <w:color w:val="4472C4" w:themeColor="accent1"/>
+              <w:color w:val="5B9BD5" w:themeColor="accent1"/>
             </w:rPr>
             <w:t>[Document title]</w:t>
           </w:r>
@@ -1134,7 +1140,7 @@
 </file>
 
 <file path=word/glossary/fontTable.xml><?xml version="1.0" encoding="utf-8"?>
-<w:fonts xmlns:mc="http://schemas.openxmlformats.org/markup-compatibility/2006" xmlns:r="http://schemas.openxmlformats.org/officeDocument/2006/relationships" xmlns:w="http://schemas.openxmlformats.org/wordprocessingml/2006/main" xmlns:w14="http://schemas.microsoft.com/office/word/2010/wordml" xmlns:w15="http://schemas.microsoft.com/office/word/2012/wordml" xmlns:w16cid="http://schemas.microsoft.com/office/word/2016/wordml/cid" xmlns:w16se="http://schemas.microsoft.com/office/word/2015/wordml/symex" mc:Ignorable="w14 w15 w16se w16cid">
+<w:fonts xmlns:mc="http://schemas.openxmlformats.org/markup-compatibility/2006" xmlns:r="http://schemas.openxmlformats.org/officeDocument/2006/relationships" xmlns:w="http://schemas.openxmlformats.org/wordprocessingml/2006/main" xmlns:w14="http://schemas.microsoft.com/office/word/2010/wordml" xmlns:w15="http://schemas.microsoft.com/office/word/2012/wordml" mc:Ignorable="w14 w15">
   <w:font w:name="Times New Roman">
     <w:panose1 w:val="02020603050405020304"/>
     <w:charset w:val="00"/>
@@ -1160,7 +1166,7 @@
 </file>
 
 <file path=word/glossary/settings.xml><?xml version="1.0" encoding="utf-8"?>
-<w:settings xmlns:mc="http://schemas.openxmlformats.org/markup-compatibility/2006" xmlns:o="urn:schemas-microsoft-com:office:office" xmlns:r="http://schemas.openxmlformats.org/officeDocument/2006/relationships" xmlns:m="http://schemas.openxmlformats.org/officeDocument/2006/math" xmlns:v="urn:schemas-microsoft-com:vml" xmlns:w10="urn:schemas-microsoft-com:office:word" xmlns:w="http://schemas.openxmlformats.org/wordprocessingml/2006/main" xmlns:w14="http://schemas.microsoft.com/office/word/2010/wordml" xmlns:w15="http://schemas.microsoft.com/office/word/2012/wordml" xmlns:w16cid="http://schemas.microsoft.com/office/word/2016/wordml/cid" xmlns:w16se="http://schemas.microsoft.com/office/word/2015/wordml/symex" xmlns:sl="http://schemas.openxmlformats.org/schemaLibrary/2006/main" mc:Ignorable="w14 w15 w16se w16cid">
+<w:settings xmlns:mc="http://schemas.openxmlformats.org/markup-compatibility/2006" xmlns:o="urn:schemas-microsoft-com:office:office" xmlns:r="http://schemas.openxmlformats.org/officeDocument/2006/relationships" xmlns:m="http://schemas.openxmlformats.org/officeDocument/2006/math" xmlns:v="urn:schemas-microsoft-com:vml" xmlns:w10="urn:schemas-microsoft-com:office:word" xmlns:w="http://schemas.openxmlformats.org/wordprocessingml/2006/main" xmlns:w14="http://schemas.microsoft.com/office/word/2010/wordml" xmlns:w15="http://schemas.microsoft.com/office/word/2012/wordml" xmlns:sl="http://schemas.openxmlformats.org/schemaLibrary/2006/main" mc:Ignorable="w14 w15">
   <w:view w:val="normal"/>
   <w:defaultTabStop w:val="720"/>
   <w:characterSpacingControl w:val="doNotCompress"/>
@@ -1171,12 +1177,12 @@
     <w:compatSetting w:name="enableOpenTypeFeatures" w:uri="http://schemas.microsoft.com/office/word" w:val="1"/>
     <w:compatSetting w:name="doNotFlipMirrorIndents" w:uri="http://schemas.microsoft.com/office/word" w:val="1"/>
     <w:compatSetting w:name="differentiateMultirowTableHeaders" w:uri="http://schemas.microsoft.com/office/word" w:val="1"/>
-    <w:compatSetting w:name="useWord2013TrackBottomHyphenation" w:uri="http://schemas.microsoft.com/office/word" w:val="1"/>
   </w:compat>
   <w:rsids>
     <w:rsidRoot w:val="0010362E"/>
     <w:rsid w:val="0010362E"/>
     <w:rsid w:val="00182687"/>
+    <w:rsid w:val="00274D8C"/>
     <w:rsid w:val="004F0DB2"/>
     <w:rsid w:val="00B42554"/>
     <w:rsid w:val="00C74BED"/>
@@ -1203,7 +1209,7 @@
 </file>
 
 <file path=word/glossary/styles.xml><?xml version="1.0" encoding="utf-8"?>
-<w:styles xmlns:mc="http://schemas.openxmlformats.org/markup-compatibility/2006" xmlns:r="http://schemas.openxmlformats.org/officeDocument/2006/relationships" xmlns:w="http://schemas.openxmlformats.org/wordprocessingml/2006/main" xmlns:w14="http://schemas.microsoft.com/office/word/2010/wordml" xmlns:w15="http://schemas.microsoft.com/office/word/2012/wordml" xmlns:w16cid="http://schemas.microsoft.com/office/word/2016/wordml/cid" xmlns:w16se="http://schemas.microsoft.com/office/word/2015/wordml/symex" mc:Ignorable="w14 w15 w16se w16cid">
+<w:styles xmlns:mc="http://schemas.openxmlformats.org/markup-compatibility/2006" xmlns:r="http://schemas.openxmlformats.org/officeDocument/2006/relationships" xmlns:w="http://schemas.openxmlformats.org/wordprocessingml/2006/main" xmlns:w14="http://schemas.microsoft.com/office/word/2010/wordml" xmlns:w15="http://schemas.microsoft.com/office/word/2012/wordml" mc:Ignorable="w14 w15">
   <w:docDefaults>
     <w:rPrDefault>
       <w:rPr>
@@ -1219,7 +1225,7 @@
       </w:pPr>
     </w:pPrDefault>
   </w:docDefaults>
-  <w:latentStyles w:defLockedState="0" w:defUIPriority="99" w:defSemiHidden="0" w:defUnhideWhenUsed="0" w:defQFormat="0" w:count="375">
+  <w:latentStyles w:defLockedState="0" w:defUIPriority="99" w:defSemiHidden="0" w:defUnhideWhenUsed="0" w:defQFormat="0" w:count="371">
     <w:lsdException w:name="Normal" w:uiPriority="0" w:qFormat="1"/>
     <w:lsdException w:name="heading 1" w:uiPriority="9" w:qFormat="1"/>
     <w:lsdException w:name="heading 2" w:semiHidden="1" w:uiPriority="9" w:unhideWhenUsed="1" w:qFormat="1"/>
@@ -1591,10 +1597,6 @@
     <w:lsdException w:name="List Table 5 Dark Accent 6" w:uiPriority="50"/>
     <w:lsdException w:name="List Table 6 Colorful Accent 6" w:uiPriority="51"/>
     <w:lsdException w:name="List Table 7 Colorful Accent 6" w:uiPriority="52"/>
-    <w:lsdException w:name="Mention" w:semiHidden="1" w:unhideWhenUsed="1"/>
-    <w:lsdException w:name="Smart Hyperlink" w:semiHidden="1" w:unhideWhenUsed="1"/>
-    <w:lsdException w:name="Hashtag" w:semiHidden="1" w:unhideWhenUsed="1"/>
-    <w:lsdException w:name="Unresolved Mention" w:semiHidden="1" w:unhideWhenUsed="1"/>
   </w:latentStyles>
   <w:style w:type="paragraph" w:default="1" w:styleId="Normal">
     <w:name w:val="Normal"/>
@@ -1639,7 +1641,7 @@
 </file>
 
 <file path=word/glossary/webSettings.xml><?xml version="1.0" encoding="utf-8"?>
-<w:webSettings xmlns:mc="http://schemas.openxmlformats.org/markup-compatibility/2006" xmlns:r="http://schemas.openxmlformats.org/officeDocument/2006/relationships" xmlns:w="http://schemas.openxmlformats.org/wordprocessingml/2006/main" xmlns:w14="http://schemas.microsoft.com/office/word/2010/wordml" xmlns:w15="http://schemas.microsoft.com/office/word/2012/wordml" xmlns:w16cid="http://schemas.microsoft.com/office/word/2016/wordml/cid" xmlns:w16se="http://schemas.microsoft.com/office/word/2015/wordml/symex" mc:Ignorable="w14 w15 w16se w16cid">
+<w:webSettings xmlns:mc="http://schemas.openxmlformats.org/markup-compatibility/2006" xmlns:r="http://schemas.openxmlformats.org/officeDocument/2006/relationships" xmlns:w="http://schemas.openxmlformats.org/wordprocessingml/2006/main" xmlns:w14="http://schemas.microsoft.com/office/word/2010/wordml" xmlns:w15="http://schemas.microsoft.com/office/word/2012/wordml" mc:Ignorable="w14 w15">
   <w:optimizeForBrowser/>
   <w:allowPNG/>
 </w:webSettings>

</xml_diff>